<commit_message>
I am typing the first problem
</commit_message>
<xml_diff>
--- a/ProblemSolving/Botsford_Bryan_ProblemSolving.docx
+++ b/ProblemSolving/Botsford_Bryan_ProblemSolving.docx
@@ -3,9 +3,49 @@
 <w:document xmlns:wpc="http://schemas.microsoft.com/office/word/2010/wordprocessingCanvas" xmlns:mo="http://schemas.microsoft.com/office/mac/office/2008/main" xmlns:mc="http://schemas.openxmlformats.org/markup-compatibility/2006" xmlns:mv="urn:schemas-microsoft-com:mac:vml" xmlns:o="urn:schemas-microsoft-com:office:office" xmlns:r="http://schemas.openxmlformats.org/officeDocument/2006/relationships" xmlns:m="http://schemas.openxmlformats.org/officeDocument/2006/math" xmlns:v="urn:schemas-microsoft-com:vml" xmlns:wp14="http://schemas.microsoft.com/office/word/2010/wordprocessingDrawing" xmlns:wp="http://schemas.openxmlformats.org/drawingml/2006/wordprocessingDrawing" xmlns:w10="urn:schemas-microsoft-com:office:word" xmlns:w="http://schemas.openxmlformats.org/wordprocessingml/2006/main" xmlns:w14="http://schemas.microsoft.com/office/word/2010/wordml" xmlns:wpg="http://schemas.microsoft.com/office/word/2010/wordprocessingGroup" xmlns:wpi="http://schemas.microsoft.com/office/word/2010/wordprocessingInk" xmlns:wne="http://schemas.microsoft.com/office/word/2006/wordml" xmlns:wps="http://schemas.microsoft.com/office/word/2010/wordprocessingShape" mc:Ignorable="w14 wp14">
   <w:body>
     <w:p>
+      <w:pPr>
+        <w:rPr>
+          <w:rStyle w:val="BookTitle"/>
+          <w:rFonts w:ascii="Courier New" w:hAnsi="Courier New" w:cs="Courier New"/>
+        </w:rPr>
+      </w:pPr>
+      <w:r>
+        <w:rPr>
+          <w:rStyle w:val="BookTitle"/>
+          <w:rFonts w:ascii="Courier New" w:hAnsi="Courier New" w:cs="Courier New"/>
+        </w:rPr>
+        <w:t xml:space="preserve">A Cat, a Parrot, and a Bag of Seed: </w:t>
+      </w:r>
+    </w:p>
+    <w:p>
+      <w:pPr>
+        <w:pStyle w:val="NormalWeb"/>
+        <w:rPr>
+          <w:rFonts w:ascii="Courier New" w:hAnsi="Courier New"/>
+          <w:sz w:val="24"/>
+          <w:szCs w:val="24"/>
+        </w:rPr>
+      </w:pPr>
+      <w:r>
+        <w:rPr>
+          <w:rFonts w:ascii="Courier New" w:hAnsi="Courier New"/>
+          <w:sz w:val="24"/>
+          <w:szCs w:val="24"/>
+        </w:rPr>
+        <w:t>A man finds himself on a riverbank with a cat, a parrot and a bag of seed. He needs to transport all three to the other side of the river in his boat. However, the boat has room for only the man himself and one other item (either the cat, parrot or seed). In his a</w:t>
+      </w:r>
       <w:bookmarkStart w:id="0" w:name="_GoBack"/>
       <w:bookmarkEnd w:id="0"/>
+      <w:r>
+        <w:rPr>
+          <w:rFonts w:ascii="Courier New" w:hAnsi="Courier New"/>
+          <w:sz w:val="24"/>
+          <w:szCs w:val="24"/>
+        </w:rPr>
+        <w:t xml:space="preserve">bsence, the cat could eat the parrot, and the parrot would eat the bag of seed. Show how he can get all the passengers to the other side, without leaving the wrong ones alone together. </w:t>
+      </w:r>
     </w:p>
+    <w:p/>
     <w:sectPr>
       <w:headerReference w:type="default" r:id="rId8"/>
       <w:pgSz w:w="12240" w:h="15840"/>
@@ -350,6 +390,7 @@
   <w:style w:type="paragraph" w:default="1" w:styleId="Normal">
     <w:name w:val="Normal"/>
     <w:qFormat/>
+    <w:rsid w:val="0085579C"/>
   </w:style>
   <w:style w:type="paragraph" w:styleId="Heading1">
     <w:name w:val="heading 1"/>
@@ -719,6 +760,7 @@
   <w:style w:type="paragraph" w:default="1" w:styleId="Normal">
     <w:name w:val="Normal"/>
     <w:qFormat/>
+    <w:rsid w:val="0085579C"/>
   </w:style>
   <w:style w:type="paragraph" w:styleId="Heading1">
     <w:name w:val="heading 1"/>

</xml_diff>

<commit_message>
I will be answering questions 1 and 2
</commit_message>
<xml_diff>
--- a/ProblemSolving/Botsford_Bryan_ProblemSolving.docx
+++ b/ProblemSolving/Botsford_Bryan_ProblemSolving.docx
@@ -32,18 +32,133 @@
           <w:sz w:val="24"/>
           <w:szCs w:val="24"/>
         </w:rPr>
-        <w:t>A man finds himself on a riverbank with a cat, a parrot and a bag of seed. He needs to transport all three to the other side of the river in his boat. However, the boat has room for only the man himself and one other item (either the cat, parrot or seed). In his a</w:t>
+        <w:t xml:space="preserve">A man finds himself on a riverbank with a cat, a parrot and a bag of seed. He needs to transport all three to the other side of the river in his boat. However, the boat has room for only the man himself and one other item (either the cat, parrot or seed). In his absence, the cat could eat the parrot, and the parrot would eat the bag of seed. Show how he can get all the passengers to the other side, without leaving the wrong ones alone together. </w:t>
       </w:r>
-      <w:bookmarkStart w:id="0" w:name="_GoBack"/>
-      <w:bookmarkEnd w:id="0"/>
+    </w:p>
+    <w:p>
+      <w:pPr>
+        <w:pStyle w:val="NormalWeb"/>
+        <w:rPr>
+          <w:rFonts w:ascii="Courier New" w:hAnsi="Courier New"/>
+          <w:sz w:val="24"/>
+          <w:szCs w:val="24"/>
+        </w:rPr>
+      </w:pPr>
+      <w:r>
+        <w:rPr>
+          <w:rFonts w:ascii="Courier New" w:hAnsi="Courier New"/>
+          <w:bCs/>
+          <w:sz w:val="24"/>
+          <w:szCs w:val="24"/>
+        </w:rPr>
+        <w:t>1.</w:t>
+      </w:r>
+      <w:r>
+        <w:rPr>
+          <w:rFonts w:ascii="Courier New" w:hAnsi="Courier New"/>
+          <w:bCs/>
+          <w:sz w:val="24"/>
+          <w:szCs w:val="24"/>
+        </w:rPr>
+        <w:t xml:space="preserve">  Define the problem </w:t>
+      </w:r>
+    </w:p>
+    <w:p>
+      <w:pPr>
+        <w:pStyle w:val="NormalWeb"/>
+        <w:numPr>
+          <w:ilvl w:val="0"/>
+          <w:numId w:val="2"/>
+        </w:numPr>
+        <w:rPr>
+          <w:rFonts w:ascii="Courier New" w:hAnsi="Courier New"/>
+          <w:sz w:val="24"/>
+          <w:szCs w:val="24"/>
+        </w:rPr>
+      </w:pPr>
       <w:r>
         <w:rPr>
           <w:rFonts w:ascii="Courier New" w:hAnsi="Courier New"/>
           <w:sz w:val="24"/>
           <w:szCs w:val="24"/>
         </w:rPr>
-        <w:t xml:space="preserve">bsence, the cat could eat the parrot, and the parrot would eat the bag of seed. Show how he can get all the passengers to the other side, without leaving the wrong ones alone together. </w:t>
+        <w:t>The problem that I see is that he needs to transport all three to the other side of the river in his boat.  He only has room for himself and one other item.  The items include a cat, a parrot and a bag of seed.  The problem is if he leave two items alone they can eat the other like if he takes the seed first then the cat will eat the bird or if he takes the cat first then the bird will eat the seed.</w:t>
       </w:r>
+    </w:p>
+    <w:p>
+      <w:pPr>
+        <w:pStyle w:val="NormalWeb"/>
+        <w:numPr>
+          <w:ilvl w:val="0"/>
+          <w:numId w:val="2"/>
+        </w:numPr>
+        <w:rPr>
+          <w:rFonts w:ascii="Courier New" w:hAnsi="Courier New"/>
+          <w:sz w:val="24"/>
+          <w:szCs w:val="24"/>
+        </w:rPr>
+      </w:pPr>
+      <w:r>
+        <w:rPr>
+          <w:rFonts w:ascii="Courier New" w:hAnsi="Courier New"/>
+          <w:sz w:val="24"/>
+          <w:szCs w:val="24"/>
+        </w:rPr>
+        <w:t>Some insight that the word problem does not state is</w:t>
+      </w:r>
+      <w:proofErr w:type="gramStart"/>
+      <w:r>
+        <w:rPr>
+          <w:rFonts w:ascii="Courier New" w:hAnsi="Courier New"/>
+          <w:sz w:val="24"/>
+          <w:szCs w:val="24"/>
+        </w:rPr>
+        <w:t>,</w:t>
+      </w:r>
+      <w:proofErr w:type="gramEnd"/>
+      <w:r>
+        <w:rPr>
+          <w:rFonts w:ascii="Courier New" w:hAnsi="Courier New"/>
+          <w:sz w:val="24"/>
+          <w:szCs w:val="24"/>
+        </w:rPr>
+        <w:t xml:space="preserve"> it doesn’t matter how many trips the man takes.  </w:t>
+      </w:r>
+    </w:p>
+    <w:p>
+      <w:pPr>
+        <w:pStyle w:val="NormalWeb"/>
+        <w:numPr>
+          <w:ilvl w:val="0"/>
+          <w:numId w:val="2"/>
+        </w:numPr>
+        <w:rPr>
+          <w:rFonts w:ascii="Courier New" w:hAnsi="Courier New"/>
+          <w:sz w:val="24"/>
+          <w:szCs w:val="24"/>
+        </w:rPr>
+      </w:pPr>
+      <w:r>
+        <w:rPr>
+          <w:rFonts w:ascii="Courier New" w:hAnsi="Courier New"/>
+          <w:sz w:val="24"/>
+          <w:szCs w:val="24"/>
+        </w:rPr>
+        <w:t>The overall goal for the man to make it across the river in his boat with all three items.</w:t>
+      </w:r>
+      <w:bookmarkStart w:id="0" w:name="_GoBack"/>
+      <w:bookmarkEnd w:id="0"/>
+    </w:p>
+    <w:p>
+      <w:pPr>
+        <w:pStyle w:val="NormalWeb"/>
+        <w:ind w:left="800"/>
+        <w:rPr>
+          <w:rFonts w:ascii="Courier New" w:hAnsi="Courier New"/>
+          <w:sz w:val="24"/>
+          <w:szCs w:val="24"/>
+        </w:rPr>
+      </w:pPr>
     </w:p>
     <w:p/>
     <w:sectPr>
@@ -229,8 +344,100 @@
       </w:pPr>
     </w:lvl>
   </w:abstractNum>
+  <w:abstractNum w:abstractNumId="1">
+    <w:nsid w:val="5DC051AD"/>
+    <w:multiLevelType w:val="hybridMultilevel"/>
+    <w:tmpl w:val="4F3C3A52"/>
+    <w:lvl w:ilvl="0" w:tplc="47AE423C">
+      <w:start w:val="1"/>
+      <w:numFmt w:val="lowerLetter"/>
+      <w:lvlText w:val="%1)"/>
+      <w:lvlJc w:val="left"/>
+      <w:pPr>
+        <w:ind w:left="800" w:hanging="440"/>
+      </w:pPr>
+      <w:rPr>
+        <w:rFonts w:hint="default"/>
+      </w:rPr>
+    </w:lvl>
+    <w:lvl w:ilvl="1" w:tplc="04090019" w:tentative="1">
+      <w:start w:val="1"/>
+      <w:numFmt w:val="lowerLetter"/>
+      <w:lvlText w:val="%2."/>
+      <w:lvlJc w:val="left"/>
+      <w:pPr>
+        <w:ind w:left="1440" w:hanging="360"/>
+      </w:pPr>
+    </w:lvl>
+    <w:lvl w:ilvl="2" w:tplc="0409001B" w:tentative="1">
+      <w:start w:val="1"/>
+      <w:numFmt w:val="lowerRoman"/>
+      <w:lvlText w:val="%3."/>
+      <w:lvlJc w:val="right"/>
+      <w:pPr>
+        <w:ind w:left="2160" w:hanging="180"/>
+      </w:pPr>
+    </w:lvl>
+    <w:lvl w:ilvl="3" w:tplc="0409000F" w:tentative="1">
+      <w:start w:val="1"/>
+      <w:numFmt w:val="decimal"/>
+      <w:lvlText w:val="%4."/>
+      <w:lvlJc w:val="left"/>
+      <w:pPr>
+        <w:ind w:left="2880" w:hanging="360"/>
+      </w:pPr>
+    </w:lvl>
+    <w:lvl w:ilvl="4" w:tplc="04090019" w:tentative="1">
+      <w:start w:val="1"/>
+      <w:numFmt w:val="lowerLetter"/>
+      <w:lvlText w:val="%5."/>
+      <w:lvlJc w:val="left"/>
+      <w:pPr>
+        <w:ind w:left="3600" w:hanging="360"/>
+      </w:pPr>
+    </w:lvl>
+    <w:lvl w:ilvl="5" w:tplc="0409001B" w:tentative="1">
+      <w:start w:val="1"/>
+      <w:numFmt w:val="lowerRoman"/>
+      <w:lvlText w:val="%6."/>
+      <w:lvlJc w:val="right"/>
+      <w:pPr>
+        <w:ind w:left="4320" w:hanging="180"/>
+      </w:pPr>
+    </w:lvl>
+    <w:lvl w:ilvl="6" w:tplc="0409000F" w:tentative="1">
+      <w:start w:val="1"/>
+      <w:numFmt w:val="decimal"/>
+      <w:lvlText w:val="%7."/>
+      <w:lvlJc w:val="left"/>
+      <w:pPr>
+        <w:ind w:left="5040" w:hanging="360"/>
+      </w:pPr>
+    </w:lvl>
+    <w:lvl w:ilvl="7" w:tplc="04090019" w:tentative="1">
+      <w:start w:val="1"/>
+      <w:numFmt w:val="lowerLetter"/>
+      <w:lvlText w:val="%8."/>
+      <w:lvlJc w:val="left"/>
+      <w:pPr>
+        <w:ind w:left="5760" w:hanging="360"/>
+      </w:pPr>
+    </w:lvl>
+    <w:lvl w:ilvl="8" w:tplc="0409001B" w:tentative="1">
+      <w:start w:val="1"/>
+      <w:numFmt w:val="lowerRoman"/>
+      <w:lvlText w:val="%9."/>
+      <w:lvlJc w:val="right"/>
+      <w:pPr>
+        <w:ind w:left="6480" w:hanging="180"/>
+      </w:pPr>
+    </w:lvl>
+  </w:abstractNum>
   <w:num w:numId="1">
     <w:abstractNumId w:val="0"/>
+  </w:num>
+  <w:num w:numId="2">
+    <w:abstractNumId w:val="1"/>
   </w:num>
 </w:numbering>
 </file>

</xml_diff>

<commit_message>
I will be uploading the completed assignment.
</commit_message>
<xml_diff>
--- a/ProblemSolving/Botsford_Bryan_ProblemSolving.docx
+++ b/ProblemSolving/Botsford_Bryan_ProblemSolving.docx
@@ -11715,7 +11715,13 @@
         <w:rPr>
           <w:rFonts w:ascii="Courier New" w:hAnsi="Courier New" w:cs="Courier New"/>
         </w:rPr>
-        <w:t xml:space="preserve">So there is 20 socks all together which to me means 10 pairs as indicated in the problem.  There is 5 pairs of black socks which we could use x as a variable.  Then there is 3 pairs of brown which we will use y.  There is only 2 pairs of white which we will use z.  </w:t>
+        <w:t xml:space="preserve">So there is 20 socks all together which to me means 10 pairs as indicated in the problem.  There is 5 pairs of black socks which we could use x as a variable.  </w:t>
+      </w:r>
+      <w:r>
+        <w:rPr>
+          <w:rFonts w:ascii="Courier New" w:hAnsi="Courier New" w:cs="Courier New"/>
+        </w:rPr>
+        <w:t xml:space="preserve">Then there is 3 pairs of brown which we will use y.  There is only 2 pairs of white which we will use z.  </w:t>
       </w:r>
       <w:r>
         <w:rPr>
@@ -11758,7 +11764,6 @@
         <w:ind w:left="360"/>
         <w:rPr>
           <w:rFonts w:ascii="Courier New" w:hAnsi="Courier New" w:cs="Courier New"/>
-          <w:i/>
           <w:iCs/>
         </w:rPr>
       </w:pPr>
@@ -11772,7 +11777,6 @@
       <w:r>
         <w:rPr>
           <w:rFonts w:ascii="Courier New" w:hAnsi="Courier New" w:cs="Courier New"/>
-          <w:i/>
           <w:iCs/>
         </w:rPr>
         <w:t xml:space="preserve">of each color. </w:t>
@@ -11784,20 +11788,340 @@
         <w:ind w:left="360"/>
         <w:rPr>
           <w:rFonts w:ascii="Courier New" w:hAnsi="Courier New" w:cs="Courier New"/>
-          <w:sz w:val="20"/>
-          <w:szCs w:val="20"/>
+          <w:iCs/>
         </w:rPr>
       </w:pPr>
       <w:r>
         <w:rPr>
           <w:rFonts w:ascii="Courier New" w:hAnsi="Courier New" w:cs="Courier New"/>
-          <w:i/>
           <w:iCs/>
         </w:rPr>
         <w:t>This one is also not very descriptive as stated above it would be 6 socks because you could match each pair.</w:t>
       </w:r>
+    </w:p>
+    <w:p>
+      <w:pPr>
+        <w:spacing w:before="100" w:beforeAutospacing="1" w:after="100" w:afterAutospacing="1"/>
+        <w:ind w:left="360"/>
+        <w:rPr>
+          <w:rFonts w:ascii="Courier New" w:hAnsi="Courier New" w:cs="Courier New"/>
+          <w:iCs/>
+        </w:rPr>
+      </w:pPr>
+    </w:p>
+    <w:p>
+      <w:pPr>
+        <w:pStyle w:val="NormalWeb"/>
+        <w:rPr>
+          <w:rFonts w:ascii="Courier New" w:hAnsi="Courier New" w:cs="Courier New"/>
+          <w:sz w:val="24"/>
+          <w:szCs w:val="24"/>
+        </w:rPr>
+      </w:pPr>
+      <w:r>
+        <w:rPr>
+          <w:rFonts w:ascii="Courier New" w:hAnsi="Courier New" w:cs="Courier New"/>
+          <w:iCs/>
+          <w:sz w:val="24"/>
+          <w:szCs w:val="24"/>
+        </w:rPr>
+        <w:t>3.</w:t>
+      </w:r>
+      <w:r>
+        <w:rPr>
+          <w:rFonts w:ascii="Calibri" w:hAnsi="Calibri"/>
+          <w:sz w:val="24"/>
+          <w:szCs w:val="24"/>
+        </w:rPr>
+        <w:t xml:space="preserve"> </w:t>
+      </w:r>
+      <w:r>
+        <w:rPr>
+          <w:rFonts w:ascii="Courier New" w:hAnsi="Courier New" w:cs="Courier New"/>
+          <w:sz w:val="24"/>
+          <w:szCs w:val="24"/>
+        </w:rPr>
+        <w:t xml:space="preserve">A little girl counts using the fingers of her left hand as follows: She starts by calling her thumb 1, the first finger 2, middle finder 3, ring finger 4, and little finger 5. Then she reverses direction, calling the ring finger 6, middle finger 7, first finger 8 and thumb 9, after which she calls her first finger 10 and so on. If she continues to count in this manner, on which finger will she stop? </w:t>
+      </w:r>
+    </w:p>
+    <w:p>
+      <w:pPr>
+        <w:pStyle w:val="NormalWeb"/>
+        <w:rPr>
+          <w:rFonts w:ascii="Courier New" w:hAnsi="Courier New" w:cs="Courier New"/>
+          <w:sz w:val="24"/>
+          <w:szCs w:val="24"/>
+        </w:rPr>
+      </w:pPr>
+      <w:r>
+        <w:rPr>
+          <w:rFonts w:ascii="Courier New" w:hAnsi="Courier New" w:cs="Courier New"/>
+          <w:sz w:val="24"/>
+          <w:szCs w:val="24"/>
+        </w:rPr>
+        <w:t xml:space="preserve">So the problem is simple you clearly have 5 fingers, which would indicate your index first finger and ring finger always being even numbers.  So if you select your index finger as 2 and your ring finger as 4 and alternately count in multiples of 2 you will find that your index finger will hold the “odd” 10’s so </w:t>
+      </w:r>
+      <w:proofErr w:type="gramStart"/>
+      <w:r>
+        <w:rPr>
+          <w:rFonts w:ascii="Courier New" w:hAnsi="Courier New" w:cs="Courier New"/>
+          <w:sz w:val="24"/>
+          <w:szCs w:val="24"/>
+        </w:rPr>
+        <w:t>10,30,50,70,90…..</w:t>
+      </w:r>
+      <w:proofErr w:type="gramEnd"/>
+      <w:r>
+        <w:rPr>
+          <w:rFonts w:ascii="Courier New" w:hAnsi="Courier New" w:cs="Courier New"/>
+          <w:sz w:val="24"/>
+          <w:szCs w:val="24"/>
+        </w:rPr>
+        <w:t xml:space="preserve"> </w:t>
+      </w:r>
+      <w:proofErr w:type="gramStart"/>
+      <w:r>
+        <w:rPr>
+          <w:rFonts w:ascii="Courier New" w:hAnsi="Courier New" w:cs="Courier New"/>
+          <w:sz w:val="24"/>
+          <w:szCs w:val="24"/>
+        </w:rPr>
+        <w:t>and</w:t>
+      </w:r>
+      <w:proofErr w:type="gramEnd"/>
+      <w:r>
+        <w:rPr>
+          <w:rFonts w:ascii="Courier New" w:hAnsi="Courier New" w:cs="Courier New"/>
+          <w:sz w:val="24"/>
+          <w:szCs w:val="24"/>
+        </w:rPr>
+        <w:t xml:space="preserve"> so on.  That would mean ring finger would hold the “even” 10’s </w:t>
+      </w:r>
+      <w:proofErr w:type="gramStart"/>
+      <w:r>
+        <w:rPr>
+          <w:rFonts w:ascii="Courier New" w:hAnsi="Courier New" w:cs="Courier New"/>
+          <w:sz w:val="24"/>
+          <w:szCs w:val="24"/>
+        </w:rPr>
+        <w:t>20,40,60,80,….</w:t>
+      </w:r>
+      <w:proofErr w:type="gramEnd"/>
+      <w:r>
+        <w:rPr>
+          <w:rFonts w:ascii="Courier New" w:hAnsi="Courier New" w:cs="Courier New"/>
+          <w:sz w:val="24"/>
+          <w:szCs w:val="24"/>
+        </w:rPr>
+        <w:t xml:space="preserve"> And so on.</w:t>
+      </w:r>
+    </w:p>
+    <w:p>
+      <w:pPr>
+        <w:pStyle w:val="NormalWeb"/>
+        <w:rPr>
+          <w:rFonts w:ascii="Courier New" w:hAnsi="Courier New" w:cs="Courier New"/>
+          <w:sz w:val="24"/>
+          <w:szCs w:val="24"/>
+        </w:rPr>
+      </w:pPr>
+    </w:p>
+    <w:p>
+      <w:pPr>
+        <w:pStyle w:val="ListParagraph"/>
+        <w:numPr>
+          <w:ilvl w:val="0"/>
+          <w:numId w:val="8"/>
+        </w:numPr>
+        <w:spacing w:before="100" w:beforeAutospacing="1" w:after="100" w:afterAutospacing="1"/>
+        <w:rPr>
+          <w:rFonts w:ascii="Courier New" w:hAnsi="Courier New" w:cs="Courier New"/>
+        </w:rPr>
+      </w:pPr>
+      <w:r>
+        <w:rPr>
+          <w:rFonts w:ascii="Courier New" w:hAnsi="Courier New" w:cs="Courier New"/>
+        </w:rPr>
+        <w:t xml:space="preserve">What if the girl counts from 1 to 10 </w:t>
+      </w:r>
+    </w:p>
+    <w:p>
+      <w:pPr>
+        <w:pStyle w:val="ListParagraph"/>
+        <w:spacing w:before="100" w:beforeAutospacing="1" w:after="100" w:afterAutospacing="1"/>
+        <w:ind w:left="800"/>
+        <w:rPr>
+          <w:rFonts w:ascii="Courier New" w:hAnsi="Courier New" w:cs="Courier New"/>
+        </w:rPr>
+      </w:pPr>
+    </w:p>
+    <w:p>
+      <w:pPr>
+        <w:pStyle w:val="ListParagraph"/>
+        <w:spacing w:before="100" w:beforeAutospacing="1" w:after="100" w:afterAutospacing="1"/>
+        <w:ind w:left="800"/>
+        <w:rPr>
+          <w:rFonts w:ascii="Courier New" w:hAnsi="Courier New" w:cs="Courier New"/>
+        </w:rPr>
+      </w:pPr>
+      <w:r>
+        <w:rPr>
+          <w:rFonts w:ascii="Courier New" w:hAnsi="Courier New" w:cs="Courier New"/>
+        </w:rPr>
+        <w:t>The finger would be the first finger or index finger</w:t>
+      </w:r>
+    </w:p>
+    <w:p>
+      <w:pPr>
+        <w:spacing w:before="100" w:beforeAutospacing="1" w:after="100" w:afterAutospacing="1"/>
+        <w:ind w:left="360"/>
+        <w:rPr>
+          <w:rFonts w:ascii="Courier New" w:hAnsi="Courier New" w:cs="Courier New"/>
+        </w:rPr>
+      </w:pPr>
+    </w:p>
+    <w:p>
+      <w:pPr>
+        <w:pStyle w:val="ListParagraph"/>
+        <w:numPr>
+          <w:ilvl w:val="0"/>
+          <w:numId w:val="8"/>
+        </w:numPr>
+        <w:spacing w:before="100" w:beforeAutospacing="1" w:after="100" w:afterAutospacing="1"/>
+        <w:rPr>
+          <w:rFonts w:ascii="Courier New" w:hAnsi="Courier New" w:cs="Courier New"/>
+        </w:rPr>
+      </w:pPr>
+      <w:r>
+        <w:rPr>
+          <w:rFonts w:ascii="Courier New" w:hAnsi="Courier New" w:cs="Courier New"/>
+        </w:rPr>
+        <w:t>What if the girl counts from 1 to 100</w:t>
+      </w:r>
+    </w:p>
+    <w:p>
+      <w:pPr>
+        <w:pStyle w:val="ListParagraph"/>
+        <w:spacing w:before="100" w:beforeAutospacing="1" w:after="100" w:afterAutospacing="1"/>
+        <w:ind w:left="800"/>
+        <w:rPr>
+          <w:rFonts w:ascii="Courier New" w:hAnsi="Courier New" w:cs="Courier New"/>
+        </w:rPr>
+      </w:pPr>
+    </w:p>
+    <w:p>
+      <w:pPr>
+        <w:pStyle w:val="ListParagraph"/>
+        <w:spacing w:before="100" w:beforeAutospacing="1" w:after="100" w:afterAutospacing="1"/>
+        <w:ind w:left="800"/>
+        <w:rPr>
+          <w:rFonts w:ascii="Courier New" w:hAnsi="Courier New" w:cs="Courier New"/>
+        </w:rPr>
+      </w:pPr>
+    </w:p>
+    <w:p>
+      <w:pPr>
+        <w:pStyle w:val="ListParagraph"/>
+        <w:spacing w:before="100" w:beforeAutospacing="1" w:after="100" w:afterAutospacing="1"/>
+        <w:ind w:left="800"/>
+        <w:rPr>
+          <w:rFonts w:ascii="Courier New" w:hAnsi="Courier New" w:cs="Courier New"/>
+        </w:rPr>
+      </w:pPr>
+      <w:r>
+        <w:rPr>
+          <w:rFonts w:ascii="Courier New" w:hAnsi="Courier New" w:cs="Courier New"/>
+        </w:rPr>
+        <w:t>The finger would be the first finger or index finger</w:t>
+      </w:r>
+    </w:p>
+    <w:p>
+      <w:pPr>
+        <w:pStyle w:val="ListParagraph"/>
+        <w:spacing w:before="100" w:beforeAutospacing="1" w:after="100" w:afterAutospacing="1"/>
+        <w:ind w:left="800"/>
+        <w:rPr>
+          <w:rFonts w:ascii="Courier New" w:hAnsi="Courier New" w:cs="Courier New"/>
+        </w:rPr>
+      </w:pPr>
+    </w:p>
+    <w:p>
+      <w:pPr>
+        <w:pStyle w:val="ListParagraph"/>
+        <w:numPr>
+          <w:ilvl w:val="0"/>
+          <w:numId w:val="8"/>
+        </w:numPr>
+        <w:spacing w:before="100" w:beforeAutospacing="1" w:after="100" w:afterAutospacing="1"/>
+        <w:rPr>
+          <w:rFonts w:ascii="Courier New" w:hAnsi="Courier New" w:cs="Courier New"/>
+        </w:rPr>
+      </w:pPr>
+      <w:r>
+        <w:rPr>
+          <w:rFonts w:ascii="Courier New" w:hAnsi="Courier New" w:cs="Courier New"/>
+        </w:rPr>
+        <w:t xml:space="preserve">What if the girl counts from 1 to 1000 </w:t>
+      </w:r>
+    </w:p>
+    <w:p>
+      <w:pPr>
+        <w:pStyle w:val="ListParagraph"/>
+        <w:spacing w:before="100" w:beforeAutospacing="1" w:after="100" w:afterAutospacing="1"/>
+        <w:ind w:left="800"/>
+        <w:rPr>
+          <w:rFonts w:ascii="Courier New" w:hAnsi="Courier New" w:cs="Courier New"/>
+        </w:rPr>
+      </w:pPr>
+    </w:p>
+    <w:p>
+      <w:pPr>
+        <w:pStyle w:val="ListParagraph"/>
+        <w:spacing w:before="100" w:beforeAutospacing="1" w:after="100" w:afterAutospacing="1"/>
+        <w:ind w:left="800"/>
+        <w:rPr>
+          <w:rFonts w:ascii="Courier New" w:hAnsi="Courier New" w:cs="Courier New"/>
+        </w:rPr>
+      </w:pPr>
+    </w:p>
+    <w:p>
+      <w:pPr>
+        <w:pStyle w:val="ListParagraph"/>
+        <w:spacing w:before="100" w:beforeAutospacing="1" w:after="100" w:afterAutospacing="1"/>
+        <w:ind w:left="800"/>
+        <w:rPr>
+          <w:rFonts w:ascii="Courier New" w:hAnsi="Courier New" w:cs="Courier New"/>
+        </w:rPr>
+      </w:pPr>
+      <w:r>
+        <w:rPr>
+          <w:rFonts w:ascii="Courier New" w:hAnsi="Courier New" w:cs="Courier New"/>
+        </w:rPr>
+        <w:t>The finger would be the first finger or index finger</w:t>
+      </w:r>
+    </w:p>
+    <w:p>
+      <w:pPr>
+        <w:pStyle w:val="ListParagraph"/>
+        <w:spacing w:before="100" w:beforeAutospacing="1" w:after="100" w:afterAutospacing="1"/>
+        <w:ind w:left="800"/>
+        <w:rPr>
+          <w:rFonts w:ascii="Courier New" w:hAnsi="Courier New" w:cs="Courier New"/>
+        </w:rPr>
+      </w:pPr>
       <w:bookmarkStart w:id="0" w:name="_GoBack"/>
       <w:bookmarkEnd w:id="0"/>
+    </w:p>
+    <w:p>
+      <w:pPr>
+        <w:spacing w:before="100" w:beforeAutospacing="1" w:after="100" w:afterAutospacing="1"/>
+        <w:ind w:left="360"/>
+        <w:rPr>
+          <w:rFonts w:ascii="Courier New" w:hAnsi="Courier New" w:cs="Courier New"/>
+          <w:sz w:val="20"/>
+          <w:szCs w:val="20"/>
+        </w:rPr>
+      </w:pPr>
     </w:p>
     <w:p>
       <w:pPr>
@@ -12538,6 +12862,95 @@
       </w:pPr>
     </w:lvl>
   </w:abstractNum>
+  <w:abstractNum w:abstractNumId="7">
+    <w:nsid w:val="5E9F322F"/>
+    <w:multiLevelType w:val="hybridMultilevel"/>
+    <w:tmpl w:val="40D49402"/>
+    <w:lvl w:ilvl="0" w:tplc="53960932">
+      <w:start w:val="1"/>
+      <w:numFmt w:val="lowerLetter"/>
+      <w:lvlText w:val="%1)"/>
+      <w:lvlJc w:val="left"/>
+      <w:pPr>
+        <w:ind w:left="800" w:hanging="440"/>
+      </w:pPr>
+      <w:rPr>
+        <w:rFonts w:hint="default"/>
+      </w:rPr>
+    </w:lvl>
+    <w:lvl w:ilvl="1" w:tplc="04090019" w:tentative="1">
+      <w:start w:val="1"/>
+      <w:numFmt w:val="lowerLetter"/>
+      <w:lvlText w:val="%2."/>
+      <w:lvlJc w:val="left"/>
+      <w:pPr>
+        <w:ind w:left="1440" w:hanging="360"/>
+      </w:pPr>
+    </w:lvl>
+    <w:lvl w:ilvl="2" w:tplc="0409001B" w:tentative="1">
+      <w:start w:val="1"/>
+      <w:numFmt w:val="lowerRoman"/>
+      <w:lvlText w:val="%3."/>
+      <w:lvlJc w:val="right"/>
+      <w:pPr>
+        <w:ind w:left="2160" w:hanging="180"/>
+      </w:pPr>
+    </w:lvl>
+    <w:lvl w:ilvl="3" w:tplc="0409000F" w:tentative="1">
+      <w:start w:val="1"/>
+      <w:numFmt w:val="decimal"/>
+      <w:lvlText w:val="%4."/>
+      <w:lvlJc w:val="left"/>
+      <w:pPr>
+        <w:ind w:left="2880" w:hanging="360"/>
+      </w:pPr>
+    </w:lvl>
+    <w:lvl w:ilvl="4" w:tplc="04090019" w:tentative="1">
+      <w:start w:val="1"/>
+      <w:numFmt w:val="lowerLetter"/>
+      <w:lvlText w:val="%5."/>
+      <w:lvlJc w:val="left"/>
+      <w:pPr>
+        <w:ind w:left="3600" w:hanging="360"/>
+      </w:pPr>
+    </w:lvl>
+    <w:lvl w:ilvl="5" w:tplc="0409001B" w:tentative="1">
+      <w:start w:val="1"/>
+      <w:numFmt w:val="lowerRoman"/>
+      <w:lvlText w:val="%6."/>
+      <w:lvlJc w:val="right"/>
+      <w:pPr>
+        <w:ind w:left="4320" w:hanging="180"/>
+      </w:pPr>
+    </w:lvl>
+    <w:lvl w:ilvl="6" w:tplc="0409000F" w:tentative="1">
+      <w:start w:val="1"/>
+      <w:numFmt w:val="decimal"/>
+      <w:lvlText w:val="%7."/>
+      <w:lvlJc w:val="left"/>
+      <w:pPr>
+        <w:ind w:left="5040" w:hanging="360"/>
+      </w:pPr>
+    </w:lvl>
+    <w:lvl w:ilvl="7" w:tplc="04090019" w:tentative="1">
+      <w:start w:val="1"/>
+      <w:numFmt w:val="lowerLetter"/>
+      <w:lvlText w:val="%8."/>
+      <w:lvlJc w:val="left"/>
+      <w:pPr>
+        <w:ind w:left="5760" w:hanging="360"/>
+      </w:pPr>
+    </w:lvl>
+    <w:lvl w:ilvl="8" w:tplc="0409001B" w:tentative="1">
+      <w:start w:val="1"/>
+      <w:numFmt w:val="lowerRoman"/>
+      <w:lvlText w:val="%9."/>
+      <w:lvlJc w:val="right"/>
+      <w:pPr>
+        <w:ind w:left="6480" w:hanging="180"/>
+      </w:pPr>
+    </w:lvl>
+  </w:abstractNum>
   <w:num w:numId="1">
     <w:abstractNumId w:val="0"/>
   </w:num>
@@ -12558,6 +12971,9 @@
   </w:num>
   <w:num w:numId="7">
     <w:abstractNumId w:val="4"/>
+  </w:num>
+  <w:num w:numId="8">
+    <w:abstractNumId w:val="7"/>
   </w:num>
 </w:numbering>
 </file>

</xml_diff>